<commit_message>
scRNA-Seq: illustrations and drawings from PC
</commit_message>
<xml_diff>
--- a/project_files/figures_manuscript_summaries/results_section.docx
+++ b/project_files/figures_manuscript_summaries/results_section.docx
@@ -474,19 +474,37 @@
         <w:rPr>
           <w:rFonts w:ascii="Minion Pro" w:hAnsi="Minion Pro" w:cs="Arial"/>
         </w:rPr>
-        <w:t xml:space="preserve">classic </w:t>
-      </w:r>
-      <w:r>
-        <w:rPr>
-          <w:rFonts w:ascii="Minion Pro" w:hAnsi="Minion Pro" w:cs="Arial"/>
-        </w:rPr>
-        <w:t xml:space="preserve">splice </w:t>
-      </w:r>
-      <w:r>
-        <w:rPr>
-          <w:rFonts w:ascii="Minion Pro" w:hAnsi="Minion Pro" w:cs="Arial"/>
-        </w:rPr>
-        <w:t>modes</w:t>
+        <w:t>classic</w:t>
+      </w:r>
+      <w:r>
+        <w:rPr>
+          <w:rFonts w:ascii="Minion Pro" w:hAnsi="Minion Pro" w:cs="Arial"/>
+        </w:rPr>
+        <w:t>al</w:t>
+      </w:r>
+      <w:r>
+        <w:rPr>
+          <w:rFonts w:ascii="Minion Pro" w:hAnsi="Minion Pro" w:cs="Arial"/>
+        </w:rPr>
+        <w:t xml:space="preserve"> </w:t>
+      </w:r>
+      <w:r>
+        <w:rPr>
+          <w:rFonts w:ascii="Minion Pro" w:hAnsi="Minion Pro" w:cs="Arial"/>
+        </w:rPr>
+        <w:t xml:space="preserve">modes of </w:t>
+      </w:r>
+      <w:r>
+        <w:rPr>
+          <w:rFonts w:ascii="Minion Pro" w:hAnsi="Minion Pro" w:cs="Arial"/>
+        </w:rPr>
+        <w:t>splic</w:t>
+      </w:r>
+      <w:r>
+        <w:rPr>
+          <w:rFonts w:ascii="Minion Pro" w:hAnsi="Minion Pro" w:cs="Arial"/>
+        </w:rPr>
+        <w:t>ing</w:t>
       </w:r>
       <w:r>
         <w:rPr>
@@ -594,37 +612,19 @@
         <w:rPr>
           <w:rFonts w:ascii="Minion Pro" w:hAnsi="Minion Pro" w:cs="Arial"/>
         </w:rPr>
-        <w:t xml:space="preserve"> events</w:t>
-      </w:r>
-      <w:r>
-        <w:rPr>
-          <w:rFonts w:ascii="Minion Pro" w:hAnsi="Minion Pro" w:cs="Arial"/>
-        </w:rPr>
-        <w:t>. I</w:t>
-      </w:r>
-      <w:r>
-        <w:rPr>
-          <w:rFonts w:ascii="Minion Pro" w:hAnsi="Minion Pro" w:cs="Arial"/>
-        </w:rPr>
-        <w:t xml:space="preserve">n </w:t>
-      </w:r>
-      <w:r>
-        <w:rPr>
-          <w:rFonts w:ascii="Minion Pro" w:hAnsi="Minion Pro" w:cs="Arial"/>
-        </w:rPr>
-        <w:t>addition,</w:t>
-      </w:r>
-      <w:r>
-        <w:rPr>
-          <w:rFonts w:ascii="Minion Pro" w:hAnsi="Minion Pro" w:cs="Arial"/>
-        </w:rPr>
-        <w:t xml:space="preserve"> </w:t>
-      </w:r>
-      <w:r>
-        <w:rPr>
-          <w:rFonts w:ascii="Minion Pro" w:hAnsi="Minion Pro" w:cs="Arial"/>
-        </w:rPr>
-        <w:t xml:space="preserve">JUM reports a </w:t>
+        <w:t xml:space="preserve"> event</w:t>
+      </w:r>
+      <w:r>
+        <w:rPr>
+          <w:rFonts w:ascii="Minion Pro" w:hAnsi="Minion Pro" w:cs="Arial"/>
+        </w:rPr>
+        <w:t>s, in addition to</w:t>
+      </w:r>
+      <w:r>
+        <w:rPr>
+          <w:rFonts w:ascii="Minion Pro" w:hAnsi="Minion Pro" w:cs="Arial"/>
+        </w:rPr>
+        <w:t xml:space="preserve"> a </w:t>
       </w:r>
       <w:r>
         <w:rPr>
@@ -648,7 +648,31 @@
         <w:rPr>
           <w:rFonts w:ascii="Minion Pro" w:hAnsi="Minion Pro" w:cs="Arial"/>
         </w:rPr>
-        <w:t>classic splice modes</w:t>
+        <w:t>classic</w:t>
+      </w:r>
+      <w:r>
+        <w:rPr>
+          <w:rFonts w:ascii="Minion Pro" w:hAnsi="Minion Pro" w:cs="Arial"/>
+        </w:rPr>
+        <w:t>al</w:t>
+      </w:r>
+      <w:r>
+        <w:rPr>
+          <w:rFonts w:ascii="Minion Pro" w:hAnsi="Minion Pro" w:cs="Arial"/>
+        </w:rPr>
+        <w:t xml:space="preserve"> splic</w:t>
+      </w:r>
+      <w:r>
+        <w:rPr>
+          <w:rFonts w:ascii="Minion Pro" w:hAnsi="Minion Pro" w:cs="Arial"/>
+        </w:rPr>
+        <w:t>ing</w:t>
+      </w:r>
+      <w:r>
+        <w:rPr>
+          <w:rFonts w:ascii="Minion Pro" w:hAnsi="Minion Pro" w:cs="Arial"/>
+        </w:rPr>
+        <w:t xml:space="preserve"> modes</w:t>
       </w:r>
       <w:r>
         <w:rPr>
@@ -882,25 +906,31 @@
         <w:rPr>
           <w:rFonts w:ascii="Minion Pro" w:hAnsi="Minion Pro" w:cs="Arial"/>
         </w:rPr>
-        <w:t xml:space="preserve"> </w:t>
-      </w:r>
-      <w:r>
-        <w:rPr>
-          <w:rFonts w:ascii="Minion Pro" w:hAnsi="Minion Pro" w:cs="Arial"/>
-        </w:rPr>
-        <w:t>(</w:t>
-      </w:r>
-      <w:r>
-        <w:rPr>
-          <w:rFonts w:ascii="Minion Pro" w:hAnsi="Minion Pro" w:cs="Arial"/>
-        </w:rPr>
-        <w:t xml:space="preserve">supplementary </w:t>
-      </w:r>
-      <w:r>
-        <w:rPr>
-          <w:rFonts w:ascii="Minion Pro" w:hAnsi="Minion Pro" w:cs="Arial"/>
-        </w:rPr>
-        <w:t xml:space="preserve">figure </w:t>
+        <w:t xml:space="preserve"> (</w:t>
+      </w:r>
+      <w:r>
+        <w:rPr>
+          <w:rFonts w:ascii="Minion Pro" w:hAnsi="Minion Pro" w:cs="Arial"/>
+        </w:rPr>
+        <w:t>S</w:t>
+      </w:r>
+      <w:r>
+        <w:rPr>
+          <w:rFonts w:ascii="Minion Pro" w:hAnsi="Minion Pro" w:cs="Arial"/>
+        </w:rPr>
+        <w:t xml:space="preserve">upplementary </w:t>
+      </w:r>
+      <w:r>
+        <w:rPr>
+          <w:rFonts w:ascii="Minion Pro" w:hAnsi="Minion Pro" w:cs="Arial"/>
+        </w:rPr>
+        <w:t>Fig.</w:t>
+      </w:r>
+      <w:r>
+        <w:rPr>
+          <w:rFonts w:ascii="Minion Pro" w:hAnsi="Minion Pro" w:cs="Arial"/>
+        </w:rPr>
+        <w:t xml:space="preserve"> </w:t>
       </w:r>
       <w:r>
         <w:rPr>
@@ -2612,7 +2642,7 @@
           <w:b/>
           <w:bCs/>
         </w:rPr>
-        <w:t xml:space="preserve">ing is coordinated </w:t>
+        <w:t>ing</w:t>
       </w:r>
       <w:r>
         <w:rPr>
@@ -2620,7 +2650,7 @@
           <w:b/>
           <w:bCs/>
         </w:rPr>
-        <w:t xml:space="preserve">at both the </w:t>
+        <w:t xml:space="preserve"> events are</w:t>
       </w:r>
       <w:r>
         <w:rPr>
@@ -2628,7 +2658,7 @@
           <w:b/>
           <w:bCs/>
         </w:rPr>
-        <w:t>gene and transcript</w:t>
+        <w:t xml:space="preserve"> coordinated </w:t>
       </w:r>
       <w:r>
         <w:rPr>
@@ -2636,7 +2666,7 @@
           <w:b/>
           <w:bCs/>
         </w:rPr>
-        <w:t xml:space="preserve"> level</w:t>
+        <w:t xml:space="preserve">at both the </w:t>
       </w:r>
       <w:r>
         <w:rPr>
@@ -2644,6 +2674,22 @@
           <w:b/>
           <w:bCs/>
         </w:rPr>
+        <w:t>gene and transcript</w:t>
+      </w:r>
+      <w:r>
+        <w:rPr>
+          <w:rFonts w:ascii="Minion Pro" w:hAnsi="Minion Pro" w:cs="Arial"/>
+          <w:b/>
+          <w:bCs/>
+        </w:rPr>
+        <w:t xml:space="preserve"> level</w:t>
+      </w:r>
+      <w:r>
+        <w:rPr>
+          <w:rFonts w:ascii="Minion Pro" w:hAnsi="Minion Pro" w:cs="Arial"/>
+          <w:b/>
+          <w:bCs/>
+        </w:rPr>
         <w:t>.</w:t>
       </w:r>
       <w:r>
@@ -2716,31 +2762,31 @@
         <w:rPr>
           <w:rFonts w:ascii="Minion Pro" w:hAnsi="Minion Pro" w:cs="Arial"/>
         </w:rPr>
-        <w:t>AS</w:t>
-      </w:r>
-      <w:r>
-        <w:rPr>
-          <w:rFonts w:ascii="Minion Pro" w:hAnsi="Minion Pro" w:cs="Arial"/>
-        </w:rPr>
-        <w:t xml:space="preserve"> </w:t>
-      </w:r>
-      <w:r>
-        <w:rPr>
-          <w:rFonts w:ascii="Minion Pro" w:hAnsi="Minion Pro" w:cs="Arial"/>
-        </w:rPr>
-        <w:t>could be</w:t>
-      </w:r>
-      <w:r>
-        <w:rPr>
-          <w:rFonts w:ascii="Minion Pro" w:hAnsi="Minion Pro" w:cs="Arial"/>
-        </w:rPr>
-        <w:t xml:space="preserve"> </w:t>
-      </w:r>
-      <w:r>
-        <w:rPr>
-          <w:rFonts w:ascii="Minion Pro" w:hAnsi="Minion Pro" w:cs="Arial"/>
-        </w:rPr>
-        <w:t xml:space="preserve">over-represented </w:t>
+        <w:t xml:space="preserve">an </w:t>
+      </w:r>
+      <w:r>
+        <w:rPr>
+          <w:rFonts w:ascii="Minion Pro" w:hAnsi="Minion Pro" w:cs="Arial"/>
+        </w:rPr>
+        <w:t>over-represent</w:t>
+      </w:r>
+      <w:r>
+        <w:rPr>
+          <w:rFonts w:ascii="Minion Pro" w:hAnsi="Minion Pro" w:cs="Arial"/>
+        </w:rPr>
+        <w:t>ation</w:t>
+      </w:r>
+      <w:r>
+        <w:rPr>
+          <w:rFonts w:ascii="Minion Pro" w:hAnsi="Minion Pro" w:cs="Arial"/>
+        </w:rPr>
+        <w:t xml:space="preserve"> </w:t>
+      </w:r>
+      <w:r>
+        <w:rPr>
+          <w:rFonts w:ascii="Minion Pro" w:hAnsi="Minion Pro" w:cs="Arial"/>
+        </w:rPr>
+        <w:t xml:space="preserve">of DS </w:t>
       </w:r>
       <w:r>
         <w:rPr>
@@ -2914,7 +2960,31 @@
         <w:rPr>
           <w:rFonts w:ascii="Minion Pro" w:hAnsi="Minion Pro" w:cs="Arial"/>
         </w:rPr>
-        <w:t>junctions or exons per gene, suggesting that AS</w:t>
+        <w:t>junctions</w:t>
+      </w:r>
+      <w:r>
+        <w:rPr>
+          <w:rFonts w:ascii="Minion Pro" w:hAnsi="Minion Pro" w:cs="Arial"/>
+        </w:rPr>
+        <w:t xml:space="preserve"> </w:t>
+      </w:r>
+      <w:r>
+        <w:rPr>
+          <w:rFonts w:ascii="Segoe UI Emoji" w:hAnsi="Segoe UI Emoji" w:cs="Segoe UI Emoji"/>
+        </w:rPr>
+        <w:t>❌</w:t>
+      </w:r>
+      <w:r>
+        <w:rPr>
+          <w:rFonts w:ascii="Minion Pro" w:hAnsi="Minion Pro" w:cs="Arial"/>
+        </w:rPr>
+        <w:t xml:space="preserve"> (AS structures or junctions???)</w:t>
+      </w:r>
+      <w:r>
+        <w:rPr>
+          <w:rFonts w:ascii="Minion Pro" w:hAnsi="Minion Pro" w:cs="Arial"/>
+        </w:rPr>
+        <w:t xml:space="preserve"> or exons per gene, suggesting that AS</w:t>
       </w:r>
       <w:r>
         <w:rPr>
@@ -4236,20 +4306,14 @@
         <w:rPr>
           <w:rFonts w:ascii="Minion Pro" w:hAnsi="Minion Pro" w:cs="Arial"/>
         </w:rPr>
+        <w:lastRenderedPageBreak/>
         <w:t>(</w:t>
       </w:r>
       <w:r>
         <w:rPr>
           <w:rFonts w:ascii="Minion Pro" w:hAnsi="Minion Pro" w:cs="Arial"/>
         </w:rPr>
-        <w:t xml:space="preserve">associated </w:t>
-      </w:r>
-      <w:r>
-        <w:rPr>
-          <w:rFonts w:ascii="Minion Pro" w:hAnsi="Minion Pro" w:cs="Arial"/>
-        </w:rPr>
-        <w:lastRenderedPageBreak/>
-        <w:t xml:space="preserve">with </w:t>
+        <w:t xml:space="preserve">associated with </w:t>
       </w:r>
       <w:r>
         <w:rPr>
@@ -5825,13 +5889,7 @@
         <w:rPr>
           <w:rFonts w:ascii="Minion Pro" w:hAnsi="Minion Pro" w:cs="Arial"/>
         </w:rPr>
-        <w:t xml:space="preserve"> </w:t>
-      </w:r>
-      <w:r>
-        <w:rPr>
-          <w:rFonts w:ascii="Minion Pro" w:hAnsi="Minion Pro" w:cs="Arial"/>
-        </w:rPr>
-        <w:t xml:space="preserve">(figure </w:t>
+        <w:t xml:space="preserve"> (figure </w:t>
       </w:r>
       <w:r>
         <w:rPr>
@@ -5987,13 +6045,7 @@
         <w:rPr>
           <w:rFonts w:ascii="Minion Pro" w:hAnsi="Minion Pro" w:cs="Arial"/>
         </w:rPr>
-        <w:t xml:space="preserve"> D</w:t>
-      </w:r>
-      <w:r>
-        <w:rPr>
-          <w:rFonts w:ascii="Minion Pro" w:hAnsi="Minion Pro" w:cs="Arial"/>
-        </w:rPr>
-        <w:t>ifferential regions did not match to</w:t>
+        <w:t xml:space="preserve"> Differential regions did not match to</w:t>
       </w:r>
       <w:r>
         <w:rPr>
@@ -6940,13 +6992,19 @@
         <w:rPr>
           <w:rFonts w:ascii="Minion Pro" w:hAnsi="Minion Pro" w:cs="Arial"/>
         </w:rPr>
-        <w:t xml:space="preserve">significant </w:t>
-      </w:r>
-      <w:r>
-        <w:rPr>
-          <w:rFonts w:ascii="Minion Pro" w:hAnsi="Minion Pro" w:cs="Arial"/>
-        </w:rPr>
-        <w:t>protein region truncations</w:t>
+        <w:t>relevant</w:t>
+      </w:r>
+      <w:r>
+        <w:rPr>
+          <w:rFonts w:ascii="Minion Pro" w:hAnsi="Minion Pro" w:cs="Arial"/>
+        </w:rPr>
+        <w:t xml:space="preserve"> </w:t>
+      </w:r>
+      <w:r>
+        <w:rPr>
+          <w:rFonts w:ascii="Minion Pro" w:hAnsi="Minion Pro" w:cs="Arial"/>
+        </w:rPr>
+        <w:t>protein truncations</w:t>
       </w:r>
       <w:r>
         <w:rPr>
@@ -7432,7 +7490,31 @@
         <w:rPr>
           <w:rFonts w:ascii="Minion Pro" w:hAnsi="Minion Pro" w:cs="Arial"/>
         </w:rPr>
-        <w:t xml:space="preserve">, </w:t>
+        <w:t xml:space="preserve"> and </w:t>
+      </w:r>
+      <w:r>
+        <w:rPr>
+          <w:rFonts w:ascii="Minion Pro" w:hAnsi="Minion Pro" w:cs="Arial"/>
+        </w:rPr>
+        <w:t>transmembrane helices (TMHMM</w:t>
+      </w:r>
+      <w:r>
+        <w:rPr>
+          <w:rFonts w:ascii="Segoe UI Emoji" w:hAnsi="Segoe UI Emoji" w:cs="Segoe UI Emoji"/>
+        </w:rPr>
+        <w:t>⚠</w:t>
+      </w:r>
+      <w:r>
+        <w:rPr>
+          <w:rFonts w:ascii="Minion Pro" w:hAnsi="Minion Pro" w:cs="Arial"/>
+        </w:rPr>
+        <w:t>️</w:t>
+      </w:r>
+      <w:r>
+        <w:rPr>
+          <w:rFonts w:ascii="Minion Pro" w:hAnsi="Minion Pro" w:cs="Arial"/>
+        </w:rPr>
+        <w:t>)</w:t>
       </w:r>
     </w:p>
     <w:p>
@@ -7477,25 +7559,7 @@
         <w:rPr>
           <w:rFonts w:ascii="Minion Pro" w:hAnsi="Minion Pro" w:cs="Arial"/>
         </w:rPr>
-        <w:t xml:space="preserve">negatively regulate osteoblast differentiation, we conducted an  RNA interference screen of 719 kinase genes, </w:t>
-      </w:r>
-      <w:r>
-        <w:rPr>
-          <w:rFonts w:ascii="Segoe UI Emoji" w:hAnsi="Segoe UI Emoji" w:cs="Segoe UI Emoji"/>
-        </w:rPr>
-        <w:t>❗</w:t>
-      </w:r>
-      <w:r>
-        <w:rPr>
-          <w:rFonts w:ascii="Minion Pro" w:hAnsi="Minion Pro" w:cs="Arial"/>
-        </w:rPr>
-        <w:t xml:space="preserve"> </w:t>
-      </w:r>
-      <w:r>
-        <w:rPr>
-          <w:rFonts w:ascii="Minion Pro" w:hAnsi="Minion Pro" w:cs="Arial"/>
-        </w:rPr>
-        <w:t>of which encode</w:t>
+        <w:t>negat</w:t>
       </w:r>
     </w:p>
     <w:p>
@@ -7672,7 +7736,7 @@
           <w:b/>
           <w:bCs/>
         </w:rPr>
-        <w:t>inase</w:t>
+        <w:t xml:space="preserve">inase and splicing regulatory networks </w:t>
       </w:r>
       <w:r>
         <w:rPr>
@@ -7680,7 +7744,7 @@
           <w:b/>
           <w:bCs/>
         </w:rPr>
-        <w:t xml:space="preserve"> signalling</w:t>
+        <w:t xml:space="preserve">are highly integrated </w:t>
       </w:r>
       <w:r>
         <w:rPr>
@@ -7688,47 +7752,7 @@
           <w:b/>
           <w:bCs/>
         </w:rPr>
-        <w:t xml:space="preserve"> network</w:t>
-      </w:r>
-      <w:r>
-        <w:rPr>
-          <w:rFonts w:ascii="Minion Pro" w:hAnsi="Minion Pro" w:cs="Arial"/>
-          <w:b/>
-          <w:bCs/>
-        </w:rPr>
-        <w:t>s are</w:t>
-      </w:r>
-      <w:r>
-        <w:rPr>
-          <w:rFonts w:ascii="Minion Pro" w:hAnsi="Minion Pro" w:cs="Arial"/>
-          <w:b/>
-          <w:bCs/>
-        </w:rPr>
-        <w:t xml:space="preserve"> </w:t>
-      </w:r>
-      <w:r>
-        <w:rPr>
-          <w:rFonts w:ascii="Minion Pro" w:hAnsi="Minion Pro" w:cs="Arial"/>
-          <w:b/>
-          <w:bCs/>
-        </w:rPr>
-        <w:t xml:space="preserve">extensively </w:t>
-      </w:r>
-      <w:r>
-        <w:rPr>
-          <w:rFonts w:ascii="Minion Pro" w:hAnsi="Minion Pro" w:cs="Arial"/>
-          <w:b/>
-          <w:bCs/>
-        </w:rPr>
-        <w:t>modulated</w:t>
-      </w:r>
-      <w:r>
-        <w:rPr>
-          <w:rFonts w:ascii="Minion Pro" w:hAnsi="Minion Pro" w:cs="Arial"/>
-          <w:b/>
-          <w:bCs/>
-        </w:rPr>
-        <w:t xml:space="preserve"> by alternative splicing</w:t>
+        <w:t>in the differentiating osteoblast</w:t>
       </w:r>
       <w:r>
         <w:rPr>
@@ -7894,49 +7918,6 @@
           <w:rFonts w:ascii="Minion Pro" w:hAnsi="Minion Pro" w:cs="Arial"/>
         </w:rPr>
         <w:t xml:space="preserve"> </w:t>
-      </w:r>
-    </w:p>
-    <w:p>
-      <w:pPr>
-        <w:rPr>
-          <w:rFonts w:ascii="Minion Pro" w:hAnsi="Minion Pro" w:cs="Arial"/>
-        </w:rPr>
-      </w:pPr>
-      <w:r>
-        <w:rPr>
-          <w:rFonts w:ascii="Minion Pro" w:hAnsi="Minion Pro" w:cs="Arial"/>
-          <w:b/>
-          <w:bCs/>
-        </w:rPr>
-        <w:t>Reconstruction of the kinase and splicing regulatory networks</w:t>
-      </w:r>
-      <w:r>
-        <w:rPr>
-          <w:rFonts w:ascii="Minion Pro" w:hAnsi="Minion Pro" w:cs="Arial"/>
-          <w:b/>
-          <w:bCs/>
-        </w:rPr>
-        <w:t xml:space="preserve"> in the differentiating osteoblast</w:t>
-      </w:r>
-      <w:r>
-        <w:rPr>
-          <w:rFonts w:ascii="Minion Pro" w:hAnsi="Minion Pro" w:cs="Arial"/>
-          <w:b/>
-          <w:bCs/>
-        </w:rPr>
-        <w:t>.</w:t>
-      </w:r>
-      <w:r>
-        <w:rPr>
-          <w:rFonts w:ascii="Minion Pro" w:hAnsi="Minion Pro" w:cs="Arial"/>
-        </w:rPr>
-        <w:t xml:space="preserve"> </w:t>
-      </w:r>
-      <w:r>
-        <w:rPr>
-          <w:rFonts w:ascii="Minion Pro" w:hAnsi="Minion Pro" w:cs="Arial"/>
-        </w:rPr>
-        <w:t>fddd</w:t>
       </w:r>
     </w:p>
     <w:p>
@@ -7994,7 +7975,6 @@
           <w:bCs/>
           <w:color w:val="BFBFBF" w:themeColor="background1" w:themeShade="BF"/>
         </w:rPr>
-        <w:lastRenderedPageBreak/>
         <w:t xml:space="preserve">Single cell alternative splicing patterns </w:t>
       </w:r>
       <w:r>
@@ -8062,23 +8042,8 @@
           <w:b/>
           <w:bCs/>
         </w:rPr>
-        <w:t>A</w:t>
-      </w:r>
-      <w:r>
-        <w:rPr>
-          <w:rFonts w:ascii="Minion Pro" w:hAnsi="Minion Pro" w:cs="Arial"/>
-          <w:b/>
-          <w:bCs/>
-        </w:rPr>
-        <w:t>berrant splicing factor binding</w:t>
-      </w:r>
-      <w:r>
-        <w:rPr>
-          <w:rFonts w:ascii="Minion Pro" w:hAnsi="Minion Pro" w:cs="Arial"/>
-          <w:b/>
-          <w:bCs/>
-        </w:rPr>
-        <w:t xml:space="preserve"> is</w:t>
+        <w:lastRenderedPageBreak/>
+        <w:t>Aberrant splicing factor binding is</w:t>
       </w:r>
       <w:r>
         <w:rPr>
@@ -8924,7 +8889,7 @@
 </file>
 
 <file path=customXml/itemProps1.xml><?xml version="1.0" encoding="utf-8"?>
-<ds:datastoreItem xmlns:ds="http://schemas.openxmlformats.org/officeDocument/2006/customXml" ds:itemID="{D8BC3DA8-5555-4887-9D2A-703E60664472}">
+<ds:datastoreItem xmlns:ds="http://schemas.openxmlformats.org/officeDocument/2006/customXml" ds:itemID="{4CA94C48-61EB-4B8D-AD3A-19BCD2CC0C56}">
   <ds:schemaRefs>
     <ds:schemaRef ds:uri="http://schemas.openxmlformats.org/officeDocument/2006/bibliography"/>
   </ds:schemaRefs>

</xml_diff>